<commit_message>
lan cuoi (di ben em thay xot xa nguoi oi)
</commit_message>
<xml_diff>
--- a/phan_1a/luocdo.docx
+++ b/phan_1a/luocdo.docx
@@ -41,6 +41,7 @@
                 <w:szCs w:val="48"/>
               </w:rPr>
             </w:pPr>
+            <w:proofErr w:type="spellStart"/>
             <w:r>
               <w:rPr>
                 <w:rFonts w:ascii="Calibri" w:eastAsia="Times New Roman" w:hAnsi="Calibri" w:cs="Calibri"/>
@@ -52,6 +53,7 @@
               </w:rPr>
               <w:t>lt</w:t>
             </w:r>
+            <w:proofErr w:type="spellEnd"/>
           </w:p>
         </w:tc>
       </w:tr>
@@ -84,6 +86,7 @@
                 <w:u w:val="single"/>
               </w:rPr>
             </w:pPr>
+            <w:proofErr w:type="spellStart"/>
             <w:r>
               <w:rPr>
                 <w:rFonts w:ascii="Calibri" w:eastAsia="Times New Roman" w:hAnsi="Calibri" w:cs="Calibri"/>
@@ -94,6 +97,7 @@
               </w:rPr>
               <w:t>ma_lt</w:t>
             </w:r>
+            <w:proofErr w:type="spellEnd"/>
           </w:p>
         </w:tc>
       </w:tr>
@@ -125,6 +129,7 @@
                 <w:szCs w:val="48"/>
               </w:rPr>
             </w:pPr>
+            <w:proofErr w:type="spellStart"/>
             <w:r>
               <w:rPr>
                 <w:rFonts w:ascii="Calibri" w:eastAsia="Times New Roman" w:hAnsi="Calibri" w:cs="Calibri"/>
@@ -134,6 +139,7 @@
               </w:rPr>
               <w:t>ten_lt</w:t>
             </w:r>
+            <w:proofErr w:type="spellEnd"/>
           </w:p>
         </w:tc>
       </w:tr>
@@ -177,6 +183,7 @@
                 <w:szCs w:val="48"/>
               </w:rPr>
             </w:pPr>
+            <w:proofErr w:type="spellStart"/>
             <w:r>
               <w:rPr>
                 <w:rFonts w:ascii="Calibri" w:eastAsia="Times New Roman" w:hAnsi="Calibri" w:cs="Calibri"/>
@@ -188,6 +195,7 @@
               </w:rPr>
               <w:t>lh</w:t>
             </w:r>
+            <w:proofErr w:type="spellEnd"/>
           </w:p>
         </w:tc>
       </w:tr>
@@ -220,6 +228,7 @@
                 <w:u w:val="single"/>
               </w:rPr>
             </w:pPr>
+            <w:proofErr w:type="spellStart"/>
             <w:r>
               <w:rPr>
                 <w:rFonts w:ascii="Calibri" w:eastAsia="Times New Roman" w:hAnsi="Calibri" w:cs="Calibri"/>
@@ -230,6 +239,7 @@
               </w:rPr>
               <w:t>ma_lh</w:t>
             </w:r>
+            <w:proofErr w:type="spellEnd"/>
           </w:p>
         </w:tc>
       </w:tr>
@@ -261,6 +271,7 @@
                 <w:szCs w:val="48"/>
               </w:rPr>
             </w:pPr>
+            <w:proofErr w:type="spellStart"/>
             <w:r>
               <w:rPr>
                 <w:rFonts w:ascii="Calibri" w:eastAsia="Times New Roman" w:hAnsi="Calibri" w:cs="Calibri"/>
@@ -270,6 +281,7 @@
               </w:rPr>
               <w:t>ten_lh</w:t>
             </w:r>
+            <w:proofErr w:type="spellEnd"/>
           </w:p>
         </w:tc>
       </w:tr>
@@ -315,6 +327,7 @@
                 <w:szCs w:val="40"/>
               </w:rPr>
             </w:pPr>
+            <w:proofErr w:type="spellStart"/>
             <w:r>
               <w:rPr>
                 <w:rFonts w:ascii="Calibri" w:eastAsia="Times New Roman" w:hAnsi="Calibri" w:cs="Calibri"/>
@@ -326,6 +339,7 @@
               </w:rPr>
               <w:t>ds_truong</w:t>
             </w:r>
+            <w:proofErr w:type="spellEnd"/>
           </w:p>
         </w:tc>
       </w:tr>
@@ -352,6 +366,7 @@
                 <w:u w:val="single"/>
               </w:rPr>
             </w:pPr>
+            <w:proofErr w:type="spellStart"/>
             <w:r>
               <w:rPr>
                 <w:rFonts w:ascii="Calibri" w:eastAsia="Times New Roman" w:hAnsi="Calibri" w:cs="Calibri"/>
@@ -362,6 +377,7 @@
               </w:rPr>
               <w:t>ma_truong</w:t>
             </w:r>
+            <w:proofErr w:type="spellEnd"/>
           </w:p>
         </w:tc>
       </w:tr>
@@ -387,6 +403,7 @@
                 <w:szCs w:val="40"/>
               </w:rPr>
             </w:pPr>
+            <w:proofErr w:type="spellStart"/>
             <w:r>
               <w:rPr>
                 <w:rFonts w:ascii="Calibri" w:eastAsia="Times New Roman" w:hAnsi="Calibri" w:cs="Calibri"/>
@@ -396,6 +413,7 @@
               </w:rPr>
               <w:t>ten_truong</w:t>
             </w:r>
+            <w:proofErr w:type="spellEnd"/>
           </w:p>
         </w:tc>
       </w:tr>
@@ -421,6 +439,7 @@
                 <w:szCs w:val="40"/>
               </w:rPr>
             </w:pPr>
+            <w:proofErr w:type="spellStart"/>
             <w:r>
               <w:rPr>
                 <w:rFonts w:ascii="Calibri" w:eastAsia="Times New Roman" w:hAnsi="Calibri" w:cs="Calibri"/>
@@ -430,6 +449,7 @@
               </w:rPr>
               <w:t>dia_chi</w:t>
             </w:r>
+            <w:proofErr w:type="spellEnd"/>
           </w:p>
         </w:tc>
       </w:tr>
@@ -538,6 +558,7 @@
                 </mc:Fallback>
               </mc:AlternateContent>
             </w:r>
+            <w:proofErr w:type="spellStart"/>
             <w:r>
               <w:rPr>
                 <w:rFonts w:ascii="Calibri" w:eastAsia="Times New Roman" w:hAnsi="Calibri" w:cs="Calibri"/>
@@ -547,6 +568,7 @@
               </w:rPr>
               <w:t>loai_hinh</w:t>
             </w:r>
+            <w:proofErr w:type="spellEnd"/>
           </w:p>
         </w:tc>
       </w:tr>
@@ -572,6 +594,7 @@
                 <w:szCs w:val="40"/>
               </w:rPr>
             </w:pPr>
+            <w:proofErr w:type="spellStart"/>
             <w:r>
               <w:rPr>
                 <w:rFonts w:ascii="Calibri" w:eastAsia="Times New Roman" w:hAnsi="Calibri" w:cs="Calibri"/>
@@ -581,6 +604,7 @@
               </w:rPr>
               <w:t>loai_truong</w:t>
             </w:r>
+            <w:proofErr w:type="spellEnd"/>
           </w:p>
         </w:tc>
       </w:tr>
@@ -606,6 +630,7 @@
                 <w:szCs w:val="40"/>
               </w:rPr>
             </w:pPr>
+            <w:proofErr w:type="spellStart"/>
             <w:r>
               <w:rPr>
                 <w:rFonts w:ascii="Calibri" w:eastAsia="Times New Roman" w:hAnsi="Calibri" w:cs="Calibri"/>
@@ -615,6 +640,7 @@
               </w:rPr>
               <w:t>phong_gd</w:t>
             </w:r>
+            <w:proofErr w:type="spellEnd"/>
           </w:p>
         </w:tc>
       </w:tr>
@@ -637,17 +663,41 @@
                 <w:color w:val="000000"/>
                 <w:sz w:val="40"/>
                 <w:szCs w:val="40"/>
+                <w:u w:val="single"/>
               </w:rPr>
             </w:pPr>
+            <w:proofErr w:type="spellStart"/>
             <w:r>
               <w:rPr>
                 <w:rFonts w:ascii="Calibri" w:eastAsia="Times New Roman" w:hAnsi="Calibri" w:cs="Calibri"/>
                 <w:color w:val="000000"/>
                 <w:sz w:val="40"/>
                 <w:szCs w:val="40"/>
-              </w:rPr>
-              <w:t>cap_dt</w:t>
-            </w:r>
+                <w:u w:val="single"/>
+              </w:rPr>
+              <w:t>c</w:t>
+            </w:r>
+            <w:r>
+              <w:rPr>
+                <w:rFonts w:ascii="Calibri" w:eastAsia="Times New Roman" w:hAnsi="Calibri" w:cs="Calibri"/>
+                <w:color w:val="000000"/>
+                <w:sz w:val="40"/>
+                <w:szCs w:val="40"/>
+                <w:u w:val="single"/>
+              </w:rPr>
+              <w:t>ap</w:t>
+            </w:r>
+            <w:r>
+              <w:rPr>
+                <w:rFonts w:ascii="Calibri" w:eastAsia="Times New Roman" w:hAnsi="Calibri" w:cs="Calibri"/>
+                <w:color w:val="000000"/>
+                <w:sz w:val="40"/>
+                <w:szCs w:val="40"/>
+                <w:u w:val="single"/>
+              </w:rPr>
+              <w:t>_dt</w:t>
+            </w:r>
+            <w:proofErr w:type="spellEnd"/>
           </w:p>
         </w:tc>
       </w:tr>
@@ -692,6 +742,7 @@
               </w:rPr>
             </w:pPr>
             <w:bookmarkStart w:id="0" w:name="_Hlk133585509"/>
+            <w:proofErr w:type="spellStart"/>
             <w:r>
               <w:rPr>
                 <w:rFonts w:ascii="Calibri" w:eastAsia="Times New Roman" w:hAnsi="Calibri" w:cs="Calibri"/>
@@ -703,6 +754,7 @@
               </w:rPr>
               <w:t>pgd</w:t>
             </w:r>
+            <w:proofErr w:type="spellEnd"/>
           </w:p>
         </w:tc>
       </w:tr>
@@ -735,6 +787,7 @@
                 <w:u w:val="single"/>
               </w:rPr>
             </w:pPr>
+            <w:proofErr w:type="spellStart"/>
             <w:r>
               <w:rPr>
                 <w:rFonts w:ascii="Calibri" w:eastAsia="Times New Roman" w:hAnsi="Calibri" w:cs="Calibri"/>
@@ -745,6 +798,7 @@
               </w:rPr>
               <w:t>ma_pgd</w:t>
             </w:r>
+            <w:proofErr w:type="spellEnd"/>
           </w:p>
         </w:tc>
       </w:tr>
@@ -776,6 +830,7 @@
                 <w:szCs w:val="48"/>
               </w:rPr>
             </w:pPr>
+            <w:proofErr w:type="spellStart"/>
             <w:r>
               <w:rPr>
                 <w:rFonts w:ascii="Calibri" w:eastAsia="Times New Roman" w:hAnsi="Calibri" w:cs="Calibri"/>
@@ -785,6 +840,7 @@
               </w:rPr>
               <w:t>ten_pgd</w:t>
             </w:r>
+            <w:proofErr w:type="spellEnd"/>
           </w:p>
         </w:tc>
       </w:tr>
@@ -837,15 +893,19 @@
               <w:rPr>
                 <w:sz w:val="48"/>
                 <w:szCs w:val="48"/>
+                <w:u w:val="single"/>
               </w:rPr>
             </w:pPr>
-            <w:r>
-              <w:rPr>
-                <w:sz w:val="48"/>
-                <w:szCs w:val="48"/>
+            <w:proofErr w:type="spellStart"/>
+            <w:r>
+              <w:rPr>
+                <w:sz w:val="48"/>
+                <w:szCs w:val="48"/>
+                <w:u w:val="single"/>
               </w:rPr>
               <w:t>ma_cap</w:t>
             </w:r>
+            <w:proofErr w:type="spellEnd"/>
           </w:p>
         </w:tc>
       </w:tr>
@@ -861,6 +921,7 @@
                 <w:szCs w:val="48"/>
               </w:rPr>
             </w:pPr>
+            <w:proofErr w:type="spellStart"/>
             <w:r>
               <w:rPr>
                 <w:sz w:val="48"/>
@@ -868,6 +929,7 @@
               </w:rPr>
               <w:t>ten_cap</w:t>
             </w:r>
+            <w:proofErr w:type="spellEnd"/>
           </w:p>
         </w:tc>
       </w:tr>

</xml_diff>